<commit_message>
sua lai ten cho dong nhat
</commit_message>
<xml_diff>
--- a/TeamManagement/Report.docx
+++ b/TeamManagement/Report.docx
@@ -103,20 +103,21 @@
         <w:tblLook w:val="04A0" w:firstRow="1" w:lastRow="0" w:firstColumn="1" w:lastColumn="0" w:noHBand="0" w:noVBand="1"/>
       </w:tblPr>
       <w:tblGrid>
-        <w:gridCol w:w="3002"/>
-        <w:gridCol w:w="2118"/>
-        <w:gridCol w:w="4230"/>
+        <w:gridCol w:w="2875"/>
+        <w:gridCol w:w="2070"/>
+        <w:gridCol w:w="4405"/>
       </w:tblGrid>
       <w:tr>
         <w:tc>
           <w:tcPr>
-            <w:tcW w:w="3595" w:type="dxa"/>
+            <w:tcW w:w="2875" w:type="dxa"/>
             <w:tcBorders>
               <w:top w:val="single" w:sz="4" w:space="0" w:color="auto"/>
               <w:left w:val="single" w:sz="4" w:space="0" w:color="auto"/>
               <w:bottom w:val="single" w:sz="4" w:space="0" w:color="auto"/>
               <w:right w:val="single" w:sz="4" w:space="0" w:color="auto"/>
             </w:tcBorders>
+            <w:vAlign w:val="center"/>
             <w:hideMark/>
           </w:tcPr>
           <w:p>
@@ -141,13 +142,14 @@
         </w:tc>
         <w:tc>
           <w:tcPr>
-            <w:tcW w:w="2356" w:type="dxa"/>
+            <w:tcW w:w="2070" w:type="dxa"/>
             <w:tcBorders>
               <w:top w:val="single" w:sz="4" w:space="0" w:color="auto"/>
               <w:left w:val="single" w:sz="4" w:space="0" w:color="auto"/>
               <w:bottom w:val="single" w:sz="4" w:space="0" w:color="auto"/>
               <w:right w:val="single" w:sz="4" w:space="0" w:color="auto"/>
             </w:tcBorders>
+            <w:vAlign w:val="center"/>
             <w:hideMark/>
           </w:tcPr>
           <w:p>
@@ -172,13 +174,14 @@
         </w:tc>
         <w:tc>
           <w:tcPr>
-            <w:tcW w:w="3399" w:type="dxa"/>
+            <w:tcW w:w="4405" w:type="dxa"/>
             <w:tcBorders>
               <w:top w:val="single" w:sz="4" w:space="0" w:color="auto"/>
               <w:left w:val="single" w:sz="4" w:space="0" w:color="auto"/>
               <w:bottom w:val="single" w:sz="4" w:space="0" w:color="auto"/>
               <w:right w:val="single" w:sz="4" w:space="0" w:color="auto"/>
             </w:tcBorders>
+            <w:vAlign w:val="center"/>
             <w:hideMark/>
           </w:tcPr>
           <w:p>
@@ -197,7 +200,7 @@
                 <w:sz w:val="28"/>
                 <w:szCs w:val="28"/>
               </w:rPr>
-              <w:t>Email</w:t>
+              <w:t>Task</w:t>
             </w:r>
           </w:p>
         </w:tc>
@@ -205,13 +208,74 @@
       <w:tr>
         <w:tc>
           <w:tcPr>
-            <w:tcW w:w="3595" w:type="dxa"/>
+            <w:tcW w:w="2875" w:type="dxa"/>
             <w:tcBorders>
               <w:top w:val="single" w:sz="4" w:space="0" w:color="auto"/>
               <w:left w:val="single" w:sz="4" w:space="0" w:color="auto"/>
               <w:bottom w:val="single" w:sz="4" w:space="0" w:color="auto"/>
               <w:right w:val="single" w:sz="4" w:space="0" w:color="auto"/>
             </w:tcBorders>
+            <w:vAlign w:val="center"/>
+            <w:hideMark/>
+          </w:tcPr>
+          <w:p>
+            <w:pPr>
+              <w:spacing w:line="240" w:lineRule="auto"/>
+              <w:jc w:val="center"/>
+              <w:rPr>
+                <w:sz w:val="28"/>
+                <w:szCs w:val="28"/>
+              </w:rPr>
+            </w:pPr>
+            <w:r>
+              <w:rPr>
+                <w:sz w:val="28"/>
+                <w:szCs w:val="28"/>
+              </w:rPr>
+              <w:t>Nguyen Khanh Trung</w:t>
+            </w:r>
+          </w:p>
+        </w:tc>
+        <w:tc>
+          <w:tcPr>
+            <w:tcW w:w="2070" w:type="dxa"/>
+            <w:tcBorders>
+              <w:top w:val="single" w:sz="4" w:space="0" w:color="auto"/>
+              <w:left w:val="single" w:sz="4" w:space="0" w:color="auto"/>
+              <w:bottom w:val="single" w:sz="4" w:space="0" w:color="auto"/>
+              <w:right w:val="single" w:sz="4" w:space="0" w:color="auto"/>
+            </w:tcBorders>
+            <w:vAlign w:val="center"/>
+            <w:hideMark/>
+          </w:tcPr>
+          <w:p>
+            <w:pPr>
+              <w:spacing w:line="240" w:lineRule="auto"/>
+              <w:jc w:val="center"/>
+              <w:rPr>
+                <w:sz w:val="28"/>
+                <w:szCs w:val="28"/>
+              </w:rPr>
+            </w:pPr>
+            <w:r>
+              <w:rPr>
+                <w:sz w:val="28"/>
+                <w:szCs w:val="28"/>
+              </w:rPr>
+              <w:t>20205133</w:t>
+            </w:r>
+          </w:p>
+        </w:tc>
+        <w:tc>
+          <w:tcPr>
+            <w:tcW w:w="4405" w:type="dxa"/>
+            <w:tcBorders>
+              <w:top w:val="single" w:sz="4" w:space="0" w:color="auto"/>
+              <w:left w:val="single" w:sz="4" w:space="0" w:color="auto"/>
+              <w:bottom w:val="single" w:sz="4" w:space="0" w:color="auto"/>
+              <w:right w:val="single" w:sz="4" w:space="0" w:color="auto"/>
+            </w:tcBorders>
+            <w:vAlign w:val="center"/>
             <w:hideMark/>
           </w:tcPr>
           <w:p>
@@ -228,65 +292,35 @@
                 <w:sz w:val="28"/>
                 <w:szCs w:val="28"/>
               </w:rPr>
-              <w:t>Nguyen Khanh Trung</w:t>
+              <w:t xml:space="preserve">Team </w:t>
             </w:r>
-          </w:p>
-        </w:tc>
-        <w:tc>
-          <w:tcPr>
-            <w:tcW w:w="2356" w:type="dxa"/>
-            <w:tcBorders>
-              <w:top w:val="single" w:sz="4" w:space="0" w:color="auto"/>
-              <w:left w:val="single" w:sz="4" w:space="0" w:color="auto"/>
-              <w:bottom w:val="single" w:sz="4" w:space="0" w:color="auto"/>
-              <w:right w:val="single" w:sz="4" w:space="0" w:color="auto"/>
-            </w:tcBorders>
-            <w:hideMark/>
-          </w:tcPr>
-          <w:p>
-            <w:pPr>
-              <w:spacing w:line="240" w:lineRule="auto"/>
-              <w:jc w:val="center"/>
-              <w:rPr>
-                <w:sz w:val="28"/>
-                <w:szCs w:val="28"/>
-              </w:rPr>
-            </w:pPr>
             <w:r>
               <w:rPr>
                 <w:sz w:val="28"/>
                 <w:szCs w:val="28"/>
               </w:rPr>
-              <w:t>20205133</w:t>
+              <w:t>Manag</w:t>
             </w:r>
-          </w:p>
-        </w:tc>
-        <w:tc>
-          <w:tcPr>
-            <w:tcW w:w="3399" w:type="dxa"/>
-            <w:tcBorders>
-              <w:top w:val="single" w:sz="4" w:space="0" w:color="auto"/>
-              <w:left w:val="single" w:sz="4" w:space="0" w:color="auto"/>
-              <w:bottom w:val="single" w:sz="4" w:space="0" w:color="auto"/>
-              <w:right w:val="single" w:sz="4" w:space="0" w:color="auto"/>
-            </w:tcBorders>
-            <w:hideMark/>
-          </w:tcPr>
-          <w:p>
-            <w:pPr>
-              <w:spacing w:line="240" w:lineRule="auto"/>
-              <w:jc w:val="both"/>
-              <w:rPr>
-                <w:sz w:val="28"/>
-                <w:szCs w:val="28"/>
-              </w:rPr>
-            </w:pPr>
             <w:r>
               <w:rPr>
                 <w:sz w:val="28"/>
                 <w:szCs w:val="28"/>
               </w:rPr>
-              <w:t>trung.nk205133@sis.hust.edu.vn</w:t>
+              <w:t>ement</w:t>
+            </w:r>
+            <w:r>
+              <w:rPr>
+                <w:sz w:val="28"/>
+                <w:szCs w:val="28"/>
+              </w:rPr>
+              <w:t>, implementing</w:t>
+            </w:r>
+            <w:r>
+              <w:rPr>
+                <w:sz w:val="28"/>
+                <w:szCs w:val="28"/>
+              </w:rPr>
+              <w:t xml:space="preserve"> GBFS, Data Analysis, Writing Report</w:t>
             </w:r>
           </w:p>
         </w:tc>
@@ -294,13 +328,74 @@
       <w:tr>
         <w:tc>
           <w:tcPr>
-            <w:tcW w:w="3595" w:type="dxa"/>
+            <w:tcW w:w="2875" w:type="dxa"/>
             <w:tcBorders>
               <w:top w:val="single" w:sz="4" w:space="0" w:color="auto"/>
               <w:left w:val="single" w:sz="4" w:space="0" w:color="auto"/>
               <w:bottom w:val="single" w:sz="4" w:space="0" w:color="auto"/>
               <w:right w:val="single" w:sz="4" w:space="0" w:color="auto"/>
             </w:tcBorders>
+            <w:vAlign w:val="center"/>
+            <w:hideMark/>
+          </w:tcPr>
+          <w:p>
+            <w:pPr>
+              <w:spacing w:line="240" w:lineRule="auto"/>
+              <w:jc w:val="center"/>
+              <w:rPr>
+                <w:sz w:val="28"/>
+                <w:szCs w:val="28"/>
+              </w:rPr>
+            </w:pPr>
+            <w:r>
+              <w:rPr>
+                <w:sz w:val="28"/>
+                <w:szCs w:val="28"/>
+              </w:rPr>
+              <w:t>Nguyen Phuong Quang</w:t>
+            </w:r>
+          </w:p>
+        </w:tc>
+        <w:tc>
+          <w:tcPr>
+            <w:tcW w:w="2070" w:type="dxa"/>
+            <w:tcBorders>
+              <w:top w:val="single" w:sz="4" w:space="0" w:color="auto"/>
+              <w:left w:val="single" w:sz="4" w:space="0" w:color="auto"/>
+              <w:bottom w:val="single" w:sz="4" w:space="0" w:color="auto"/>
+              <w:right w:val="single" w:sz="4" w:space="0" w:color="auto"/>
+            </w:tcBorders>
+            <w:vAlign w:val="center"/>
+            <w:hideMark/>
+          </w:tcPr>
+          <w:p>
+            <w:pPr>
+              <w:spacing w:line="240" w:lineRule="auto"/>
+              <w:jc w:val="center"/>
+              <w:rPr>
+                <w:sz w:val="28"/>
+                <w:szCs w:val="28"/>
+              </w:rPr>
+            </w:pPr>
+            <w:r>
+              <w:rPr>
+                <w:sz w:val="28"/>
+                <w:szCs w:val="28"/>
+              </w:rPr>
+              <w:t>20205191</w:t>
+            </w:r>
+          </w:p>
+        </w:tc>
+        <w:tc>
+          <w:tcPr>
+            <w:tcW w:w="4405" w:type="dxa"/>
+            <w:tcBorders>
+              <w:top w:val="single" w:sz="4" w:space="0" w:color="auto"/>
+              <w:left w:val="single" w:sz="4" w:space="0" w:color="auto"/>
+              <w:bottom w:val="single" w:sz="4" w:space="0" w:color="auto"/>
+              <w:right w:val="single" w:sz="4" w:space="0" w:color="auto"/>
+            </w:tcBorders>
+            <w:vAlign w:val="center"/>
             <w:hideMark/>
           </w:tcPr>
           <w:p>
@@ -317,19 +412,36 @@
                 <w:sz w:val="28"/>
                 <w:szCs w:val="28"/>
               </w:rPr>
-              <w:t>Nguyen Phuong Quang</w:t>
+              <w:t xml:space="preserve">Researching and </w:t>
+            </w:r>
+            <w:r>
+              <w:rPr>
+                <w:sz w:val="28"/>
+                <w:szCs w:val="28"/>
+              </w:rPr>
+              <w:t>i</w:t>
+            </w:r>
+            <w:r>
+              <w:rPr>
+                <w:sz w:val="28"/>
+                <w:szCs w:val="28"/>
+              </w:rPr>
+              <w:t>mporting Data, Implementing UCS</w:t>
             </w:r>
           </w:p>
         </w:tc>
+      </w:tr>
+      <w:tr>
         <w:tc>
           <w:tcPr>
-            <w:tcW w:w="2356" w:type="dxa"/>
+            <w:tcW w:w="2875" w:type="dxa"/>
             <w:tcBorders>
               <w:top w:val="single" w:sz="4" w:space="0" w:color="auto"/>
               <w:left w:val="single" w:sz="4" w:space="0" w:color="auto"/>
               <w:bottom w:val="single" w:sz="4" w:space="0" w:color="auto"/>
               <w:right w:val="single" w:sz="4" w:space="0" w:color="auto"/>
             </w:tcBorders>
+            <w:vAlign w:val="center"/>
             <w:hideMark/>
           </w:tcPr>
           <w:p>
@@ -346,19 +458,50 @@
                 <w:sz w:val="28"/>
                 <w:szCs w:val="28"/>
               </w:rPr>
-              <w:t>20205191</w:t>
+              <w:t>Hoang Van Phuong</w:t>
             </w:r>
           </w:p>
         </w:tc>
         <w:tc>
           <w:tcPr>
-            <w:tcW w:w="3399" w:type="dxa"/>
+            <w:tcW w:w="2070" w:type="dxa"/>
             <w:tcBorders>
               <w:top w:val="single" w:sz="4" w:space="0" w:color="auto"/>
               <w:left w:val="single" w:sz="4" w:space="0" w:color="auto"/>
               <w:bottom w:val="single" w:sz="4" w:space="0" w:color="auto"/>
               <w:right w:val="single" w:sz="4" w:space="0" w:color="auto"/>
             </w:tcBorders>
+            <w:vAlign w:val="center"/>
+            <w:hideMark/>
+          </w:tcPr>
+          <w:p>
+            <w:pPr>
+              <w:spacing w:line="240" w:lineRule="auto"/>
+              <w:jc w:val="center"/>
+              <w:rPr>
+                <w:sz w:val="28"/>
+                <w:szCs w:val="28"/>
+              </w:rPr>
+            </w:pPr>
+            <w:r>
+              <w:rPr>
+                <w:sz w:val="28"/>
+                <w:szCs w:val="28"/>
+              </w:rPr>
+              <w:t>20200478</w:t>
+            </w:r>
+          </w:p>
+        </w:tc>
+        <w:tc>
+          <w:tcPr>
+            <w:tcW w:w="4405" w:type="dxa"/>
+            <w:tcBorders>
+              <w:top w:val="single" w:sz="4" w:space="0" w:color="auto"/>
+              <w:left w:val="single" w:sz="4" w:space="0" w:color="auto"/>
+              <w:bottom w:val="single" w:sz="4" w:space="0" w:color="auto"/>
+              <w:right w:val="single" w:sz="4" w:space="0" w:color="auto"/>
+            </w:tcBorders>
+            <w:vAlign w:val="center"/>
             <w:hideMark/>
           </w:tcPr>
           <w:p>
@@ -370,29 +513,87 @@
                 <w:szCs w:val="28"/>
               </w:rPr>
             </w:pPr>
-            <w:hyperlink r:id="rId5" w:history="1">
-              <w:r>
-                <w:rPr>
-                  <w:rStyle w:val="Hyperlink"/>
-                  <w:sz w:val="28"/>
-                  <w:szCs w:val="28"/>
-                </w:rPr>
-                <w:t>quang.np205191@sis.hust.edu.vn</w:t>
-              </w:r>
-            </w:hyperlink>
+            <w:r>
+              <w:rPr>
+                <w:sz w:val="28"/>
+                <w:szCs w:val="28"/>
+              </w:rPr>
+              <w:t>Exporting Data, Visualization, Making SlideShow</w:t>
+            </w:r>
           </w:p>
         </w:tc>
       </w:tr>
       <w:tr>
         <w:tc>
           <w:tcPr>
-            <w:tcW w:w="3595" w:type="dxa"/>
+            <w:tcW w:w="2875" w:type="dxa"/>
             <w:tcBorders>
               <w:top w:val="single" w:sz="4" w:space="0" w:color="auto"/>
               <w:left w:val="single" w:sz="4" w:space="0" w:color="auto"/>
               <w:bottom w:val="single" w:sz="4" w:space="0" w:color="auto"/>
               <w:right w:val="single" w:sz="4" w:space="0" w:color="auto"/>
             </w:tcBorders>
+            <w:vAlign w:val="center"/>
+            <w:hideMark/>
+          </w:tcPr>
+          <w:p>
+            <w:pPr>
+              <w:spacing w:line="240" w:lineRule="auto"/>
+              <w:jc w:val="center"/>
+              <w:rPr>
+                <w:sz w:val="28"/>
+                <w:szCs w:val="28"/>
+              </w:rPr>
+            </w:pPr>
+            <w:r>
+              <w:rPr>
+                <w:sz w:val="28"/>
+                <w:szCs w:val="28"/>
+              </w:rPr>
+              <w:t>Bui Van Thanh</w:t>
+            </w:r>
+          </w:p>
+        </w:tc>
+        <w:tc>
+          <w:tcPr>
+            <w:tcW w:w="2070" w:type="dxa"/>
+            <w:tcBorders>
+              <w:top w:val="single" w:sz="4" w:space="0" w:color="auto"/>
+              <w:left w:val="single" w:sz="4" w:space="0" w:color="auto"/>
+              <w:bottom w:val="single" w:sz="4" w:space="0" w:color="auto"/>
+              <w:right w:val="single" w:sz="4" w:space="0" w:color="auto"/>
+            </w:tcBorders>
+            <w:vAlign w:val="center"/>
+            <w:hideMark/>
+          </w:tcPr>
+          <w:p>
+            <w:pPr>
+              <w:spacing w:line="240" w:lineRule="auto"/>
+              <w:jc w:val="center"/>
+              <w:rPr>
+                <w:sz w:val="28"/>
+                <w:szCs w:val="28"/>
+              </w:rPr>
+            </w:pPr>
+            <w:r>
+              <w:rPr>
+                <w:sz w:val="28"/>
+                <w:szCs w:val="28"/>
+              </w:rPr>
+              <w:t>20200585</w:t>
+            </w:r>
+          </w:p>
+        </w:tc>
+        <w:tc>
+          <w:tcPr>
+            <w:tcW w:w="4405" w:type="dxa"/>
+            <w:tcBorders>
+              <w:top w:val="single" w:sz="4" w:space="0" w:color="auto"/>
+              <w:left w:val="single" w:sz="4" w:space="0" w:color="auto"/>
+              <w:bottom w:val="single" w:sz="4" w:space="0" w:color="auto"/>
+              <w:right w:val="single" w:sz="4" w:space="0" w:color="auto"/>
+            </w:tcBorders>
+            <w:vAlign w:val="center"/>
             <w:hideMark/>
           </w:tcPr>
           <w:p>
@@ -409,161 +610,8 @@
                 <w:sz w:val="28"/>
                 <w:szCs w:val="28"/>
               </w:rPr>
-              <w:t>Hoang Van Phuong</w:t>
+              <w:t>Implementing A*, Data Analysis</w:t>
             </w:r>
-          </w:p>
-        </w:tc>
-        <w:tc>
-          <w:tcPr>
-            <w:tcW w:w="2356" w:type="dxa"/>
-            <w:tcBorders>
-              <w:top w:val="single" w:sz="4" w:space="0" w:color="auto"/>
-              <w:left w:val="single" w:sz="4" w:space="0" w:color="auto"/>
-              <w:bottom w:val="single" w:sz="4" w:space="0" w:color="auto"/>
-              <w:right w:val="single" w:sz="4" w:space="0" w:color="auto"/>
-            </w:tcBorders>
-            <w:hideMark/>
-          </w:tcPr>
-          <w:p>
-            <w:pPr>
-              <w:spacing w:line="240" w:lineRule="auto"/>
-              <w:jc w:val="center"/>
-              <w:rPr>
-                <w:sz w:val="28"/>
-                <w:szCs w:val="28"/>
-              </w:rPr>
-            </w:pPr>
-            <w:r>
-              <w:rPr>
-                <w:sz w:val="28"/>
-                <w:szCs w:val="28"/>
-              </w:rPr>
-              <w:t>20200478</w:t>
-            </w:r>
-          </w:p>
-        </w:tc>
-        <w:tc>
-          <w:tcPr>
-            <w:tcW w:w="3399" w:type="dxa"/>
-            <w:tcBorders>
-              <w:top w:val="single" w:sz="4" w:space="0" w:color="auto"/>
-              <w:left w:val="single" w:sz="4" w:space="0" w:color="auto"/>
-              <w:bottom w:val="single" w:sz="4" w:space="0" w:color="auto"/>
-              <w:right w:val="single" w:sz="4" w:space="0" w:color="auto"/>
-            </w:tcBorders>
-            <w:hideMark/>
-          </w:tcPr>
-          <w:p>
-            <w:pPr>
-              <w:spacing w:line="240" w:lineRule="auto"/>
-              <w:jc w:val="both"/>
-              <w:rPr>
-                <w:sz w:val="28"/>
-                <w:szCs w:val="28"/>
-              </w:rPr>
-            </w:pPr>
-            <w:hyperlink r:id="rId6" w:history="1">
-              <w:r>
-                <w:rPr>
-                  <w:rStyle w:val="Hyperlink"/>
-                  <w:sz w:val="28"/>
-                  <w:szCs w:val="28"/>
-                </w:rPr>
-                <w:t>phuong.hv200478@sis.hust.edu.vn</w:t>
-              </w:r>
-            </w:hyperlink>
-          </w:p>
-        </w:tc>
-      </w:tr>
-      <w:tr>
-        <w:tc>
-          <w:tcPr>
-            <w:tcW w:w="3595" w:type="dxa"/>
-            <w:tcBorders>
-              <w:top w:val="single" w:sz="4" w:space="0" w:color="auto"/>
-              <w:left w:val="single" w:sz="4" w:space="0" w:color="auto"/>
-              <w:bottom w:val="single" w:sz="4" w:space="0" w:color="auto"/>
-              <w:right w:val="single" w:sz="4" w:space="0" w:color="auto"/>
-            </w:tcBorders>
-            <w:hideMark/>
-          </w:tcPr>
-          <w:p>
-            <w:pPr>
-              <w:spacing w:line="240" w:lineRule="auto"/>
-              <w:jc w:val="both"/>
-              <w:rPr>
-                <w:sz w:val="28"/>
-                <w:szCs w:val="28"/>
-              </w:rPr>
-            </w:pPr>
-            <w:r>
-              <w:rPr>
-                <w:sz w:val="28"/>
-                <w:szCs w:val="28"/>
-              </w:rPr>
-              <w:t>Bui Van Thanh</w:t>
-            </w:r>
-          </w:p>
-        </w:tc>
-        <w:tc>
-          <w:tcPr>
-            <w:tcW w:w="2356" w:type="dxa"/>
-            <w:tcBorders>
-              <w:top w:val="single" w:sz="4" w:space="0" w:color="auto"/>
-              <w:left w:val="single" w:sz="4" w:space="0" w:color="auto"/>
-              <w:bottom w:val="single" w:sz="4" w:space="0" w:color="auto"/>
-              <w:right w:val="single" w:sz="4" w:space="0" w:color="auto"/>
-            </w:tcBorders>
-            <w:hideMark/>
-          </w:tcPr>
-          <w:p>
-            <w:pPr>
-              <w:spacing w:line="240" w:lineRule="auto"/>
-              <w:jc w:val="center"/>
-              <w:rPr>
-                <w:sz w:val="28"/>
-                <w:szCs w:val="28"/>
-              </w:rPr>
-            </w:pPr>
-            <w:r>
-              <w:rPr>
-                <w:sz w:val="28"/>
-                <w:szCs w:val="28"/>
-              </w:rPr>
-              <w:t>20200585</w:t>
-            </w:r>
-          </w:p>
-        </w:tc>
-        <w:tc>
-          <w:tcPr>
-            <w:tcW w:w="3399" w:type="dxa"/>
-            <w:tcBorders>
-              <w:top w:val="single" w:sz="4" w:space="0" w:color="auto"/>
-              <w:left w:val="single" w:sz="4" w:space="0" w:color="auto"/>
-              <w:bottom w:val="single" w:sz="4" w:space="0" w:color="auto"/>
-              <w:right w:val="single" w:sz="4" w:space="0" w:color="auto"/>
-            </w:tcBorders>
-            <w:hideMark/>
-          </w:tcPr>
-          <w:p>
-            <w:pPr>
-              <w:spacing w:line="240" w:lineRule="auto"/>
-              <w:jc w:val="both"/>
-              <w:rPr>
-                <w:sz w:val="28"/>
-                <w:szCs w:val="28"/>
-              </w:rPr>
-            </w:pPr>
-            <w:hyperlink r:id="rId7" w:history="1">
-              <w:r>
-                <w:rPr>
-                  <w:rStyle w:val="Hyperlink"/>
-                  <w:sz w:val="28"/>
-                  <w:szCs w:val="28"/>
-                </w:rPr>
-                <w:t>thanh.bv200585@sis.hust.edu.vn</w:t>
-              </w:r>
-            </w:hyperlink>
           </w:p>
         </w:tc>
       </w:tr>
@@ -644,17 +692,8 @@
         <w:rPr>
           <w:sz w:val="28"/>
         </w:rPr>
-        <w:t xml:space="preserve">We’re a writing a program to find the shortest route between two Vietnamese cities (e.g. Hanoi and Hai Phong). The intelligent vehicle can only travel between 2 adjacent cities, and the objective is to minimize the number of kms between two cities. We’ll generate ourselves a map of the northern side of Vietnam using </w:t>
-      </w:r>
-      <w:hyperlink r:id="rId8" w:history="1">
-        <w:r>
-          <w:rPr>
-            <w:rStyle w:val="Hyperlink"/>
-            <w:sz w:val="28"/>
-          </w:rPr>
-          <w:t>https://www.distantias.com/distance-calculator-vietnam.html</w:t>
-        </w:r>
-      </w:hyperlink>
+        <w:t xml:space="preserve">We’re a writing a program to find the shortest route between two Vietnamese cities (e.g. Hanoi and Hai Phong). The intelligent vehicle can only travel between 2 adjacent cities, and the objective is to minimize the number of kms between two cities. </w:t>
+      </w:r>
     </w:p>
     <w:p>
       <w:pPr>
@@ -668,7 +707,7 @@
           <w:i/>
           <w:sz w:val="36"/>
         </w:rPr>
-        <w:t>Input</w:t>
+        <w:t>Approach</w:t>
       </w:r>
     </w:p>
     <w:p>
@@ -682,19 +721,49 @@
         <w:rPr>
           <w:sz w:val="28"/>
         </w:rPr>
-        <w:t xml:space="preserve">The cities list and distance list between cities will then be read from an </w:t>
-      </w:r>
-      <w:r>
-        <w:rPr>
-          <w:sz w:val="28"/>
-        </w:rPr>
-        <w:t>json</w:t>
-      </w:r>
-      <w:r>
-        <w:rPr>
-          <w:sz w:val="28"/>
-        </w:rPr>
-        <w:t xml:space="preserve"> file having the following format: </w:t>
+        <w:t xml:space="preserve">We’re writing </w:t>
+      </w:r>
+      <w:r>
+        <w:rPr>
+          <w:sz w:val="28"/>
+        </w:rPr>
+        <w:t>the program</w:t>
+      </w:r>
+      <w:r>
+        <w:rPr>
+          <w:sz w:val="28"/>
+        </w:rPr>
+        <w:t xml:space="preserve"> to solve the problem</w:t>
+      </w:r>
+      <w:r>
+        <w:rPr>
+          <w:sz w:val="28"/>
+        </w:rPr>
+        <w:t xml:space="preserve"> through implement </w:t>
+      </w:r>
+      <w:r>
+        <w:rPr>
+          <w:sz w:val="28"/>
+        </w:rPr>
+        <w:t>three</w:t>
+      </w:r>
+      <w:r>
+        <w:rPr>
+          <w:sz w:val="28"/>
+        </w:rPr>
+        <w:t xml:space="preserve"> different appropriate search algorithms</w:t>
+      </w:r>
+      <w:r>
+        <w:rPr>
+          <w:sz w:val="28"/>
+        </w:rPr>
+        <w:t>: Uniform-cost Search (UCS), Greedy Best First Search (GBFS) and A* search</w:t>
+      </w:r>
+      <w:r>
+        <w:rPr>
+          <w:sz w:val="28"/>
+        </w:rPr>
+        <w:t xml:space="preserve">. </w:t>
       </w:r>
     </w:p>
     <w:p>
@@ -704,81 +773,23 @@
           <w:sz w:val="28"/>
         </w:rPr>
       </w:pPr>
-    </w:p>
-    <w:p>
-      <w:pPr>
-        <w:jc w:val="both"/>
-        <w:rPr>
-          <w:sz w:val="28"/>
-        </w:rPr>
-      </w:pPr>
-    </w:p>
-    <w:p>
-      <w:pPr>
-        <w:jc w:val="both"/>
-        <w:rPr>
-          <w:sz w:val="28"/>
-        </w:rPr>
-      </w:pPr>
-    </w:p>
-    <w:p>
-      <w:pPr>
-        <w:jc w:val="both"/>
-        <w:rPr>
-          <w:sz w:val="28"/>
-        </w:rPr>
-      </w:pPr>
-    </w:p>
-    <w:p>
-      <w:pPr>
-        <w:jc w:val="both"/>
-        <w:rPr>
-          <w:sz w:val="28"/>
-        </w:rPr>
-      </w:pPr>
-    </w:p>
-    <w:p>
-      <w:pPr>
-        <w:jc w:val="both"/>
-        <w:rPr>
-          <w:sz w:val="28"/>
-        </w:rPr>
-      </w:pPr>
-      <w:r>
-        <w:rPr>
-          <w:sz w:val="28"/>
-        </w:rPr>
-        <w:lastRenderedPageBreak/>
-        <w:t xml:space="preserve">The starting city and ending city will be fixed randomly. </w:t>
-      </w:r>
-    </w:p>
-    <w:p>
-      <w:pPr>
-        <w:rPr>
-          <w:i/>
-          <w:sz w:val="36"/>
-        </w:rPr>
-      </w:pPr>
-      <w:r>
-        <w:rPr>
-          <w:i/>
-          <w:sz w:val="36"/>
-        </w:rPr>
-        <w:t>Output</w:t>
-      </w:r>
-    </w:p>
-    <w:p>
-      <w:pPr>
-        <w:jc w:val="both"/>
-        <w:rPr>
-          <w:sz w:val="28"/>
-        </w:rPr>
-      </w:pPr>
-      <w:r>
-        <w:rPr>
-          <w:sz w:val="28"/>
-        </w:rPr>
-        <w:t xml:space="preserve">The program will have several outputs:  </w:t>
+      <w:r>
+        <w:rPr>
+          <w:sz w:val="28"/>
+        </w:rPr>
+        <w:t>The program will have several outputs</w:t>
+      </w:r>
+      <w:r>
+        <w:rPr>
+          <w:sz w:val="28"/>
+        </w:rPr>
+        <w:t xml:space="preserve"> for each of the search algorithms</w:t>
+      </w:r>
+      <w:r>
+        <w:rPr>
+          <w:sz w:val="28"/>
+        </w:rPr>
+        <w:t xml:space="preserve">:  </w:t>
       </w:r>
     </w:p>
     <w:p>
@@ -816,6 +827,7 @@
         <w:rPr>
           <w:sz w:val="28"/>
         </w:rPr>
+        <w:lastRenderedPageBreak/>
         <w:t xml:space="preserve">Space complexity (number of nodes kept in memory) </w:t>
       </w:r>
     </w:p>
@@ -860,6 +872,162 @@
     <w:p>
       <w:pPr>
         <w:rPr>
+          <w:sz w:val="28"/>
+        </w:rPr>
+      </w:pPr>
+      <w:r>
+        <w:rPr>
+          <w:sz w:val="28"/>
+        </w:rPr>
+        <w:t>There’ll also be deep analysis and comparison between the three algorithms and visualization for the solution.</w:t>
+      </w:r>
+    </w:p>
+    <w:p>
+      <w:pPr>
+        <w:pStyle w:val="ListParagraph"/>
+        <w:numPr>
+          <w:ilvl w:val="0"/>
+          <w:numId w:val="1"/>
+        </w:numPr>
+        <w:ind w:left="720"/>
+        <w:rPr>
+          <w:b/>
+          <w:sz w:val="28"/>
+          <w:szCs w:val="28"/>
+        </w:rPr>
+      </w:pPr>
+      <w:r>
+        <w:rPr>
+          <w:b/>
+          <w:sz w:val="28"/>
+          <w:szCs w:val="28"/>
+        </w:rPr>
+        <w:t>DETAILS</w:t>
+      </w:r>
+    </w:p>
+    <w:p>
+      <w:pPr>
+        <w:rPr>
+          <w:i/>
+          <w:iCs/>
+          <w:sz w:val="32"/>
+          <w:szCs w:val="24"/>
+        </w:rPr>
+      </w:pPr>
+      <w:r>
+        <w:rPr>
+          <w:i/>
+          <w:iCs/>
+          <w:sz w:val="32"/>
+          <w:szCs w:val="24"/>
+        </w:rPr>
+        <w:t>Input</w:t>
+      </w:r>
+    </w:p>
+    <w:p>
+      <w:pPr>
+        <w:rPr>
+          <w:sz w:val="28"/>
+        </w:rPr>
+      </w:pPr>
+    </w:p>
+    <w:p>
+      <w:pPr>
+        <w:rPr>
+          <w:sz w:val="28"/>
+        </w:rPr>
+      </w:pPr>
+    </w:p>
+    <w:p>
+      <w:pPr>
+        <w:rPr>
+          <w:sz w:val="28"/>
+        </w:rPr>
+      </w:pPr>
+    </w:p>
+    <w:p>
+      <w:pPr>
+        <w:jc w:val="both"/>
+        <w:rPr>
+          <w:sz w:val="28"/>
+        </w:rPr>
+      </w:pPr>
+      <w:r>
+        <w:rPr>
+          <w:sz w:val="28"/>
+        </w:rPr>
+        <w:t xml:space="preserve">The cities list and distance list between cities will then be read from an </w:t>
+      </w:r>
+      <w:r>
+        <w:rPr>
+          <w:sz w:val="28"/>
+        </w:rPr>
+        <w:t>json</w:t>
+      </w:r>
+      <w:r>
+        <w:rPr>
+          <w:sz w:val="28"/>
+        </w:rPr>
+        <w:t xml:space="preserve"> file having the following format: </w:t>
+      </w:r>
+    </w:p>
+    <w:p>
+      <w:pPr>
+        <w:jc w:val="both"/>
+        <w:rPr>
+          <w:sz w:val="28"/>
+        </w:rPr>
+      </w:pPr>
+    </w:p>
+    <w:p>
+      <w:pPr>
+        <w:jc w:val="both"/>
+        <w:rPr>
+          <w:sz w:val="28"/>
+        </w:rPr>
+      </w:pPr>
+    </w:p>
+    <w:p>
+      <w:pPr>
+        <w:jc w:val="both"/>
+        <w:rPr>
+          <w:sz w:val="28"/>
+        </w:rPr>
+      </w:pPr>
+    </w:p>
+    <w:p>
+      <w:pPr>
+        <w:jc w:val="both"/>
+        <w:rPr>
+          <w:sz w:val="28"/>
+        </w:rPr>
+      </w:pPr>
+    </w:p>
+    <w:p>
+      <w:pPr>
+        <w:jc w:val="both"/>
+        <w:rPr>
+          <w:sz w:val="28"/>
+        </w:rPr>
+      </w:pPr>
+    </w:p>
+    <w:p>
+      <w:pPr>
+        <w:jc w:val="both"/>
+        <w:rPr>
+          <w:sz w:val="28"/>
+        </w:rPr>
+      </w:pPr>
+      <w:r>
+        <w:rPr>
+          <w:sz w:val="28"/>
+        </w:rPr>
+        <w:t xml:space="preserve">The starting city and ending city will be fixed randomly. </w:t>
+      </w:r>
+    </w:p>
+    <w:p>
+      <w:pPr>
+        <w:rPr>
           <w:i/>
           <w:sz w:val="36"/>
         </w:rPr>
@@ -869,6 +1037,112 @@
           <w:i/>
           <w:sz w:val="36"/>
         </w:rPr>
+        <w:t>Output</w:t>
+      </w:r>
+    </w:p>
+    <w:p>
+      <w:pPr>
+        <w:jc w:val="both"/>
+        <w:rPr>
+          <w:sz w:val="28"/>
+        </w:rPr>
+      </w:pPr>
+      <w:r>
+        <w:rPr>
+          <w:sz w:val="28"/>
+        </w:rPr>
+        <w:t xml:space="preserve">The program will have several outputs:  </w:t>
+      </w:r>
+    </w:p>
+    <w:p>
+      <w:pPr>
+        <w:pStyle w:val="ListParagraph"/>
+        <w:numPr>
+          <w:ilvl w:val="0"/>
+          <w:numId w:val="2"/>
+        </w:numPr>
+        <w:jc w:val="both"/>
+        <w:rPr>
+          <w:sz w:val="28"/>
+        </w:rPr>
+      </w:pPr>
+      <w:r>
+        <w:rPr>
+          <w:sz w:val="28"/>
+        </w:rPr>
+        <w:t xml:space="preserve">Time complexity (number of nodes expanded in order to solve the route planning problem) </w:t>
+      </w:r>
+    </w:p>
+    <w:p>
+      <w:pPr>
+        <w:pStyle w:val="ListParagraph"/>
+        <w:numPr>
+          <w:ilvl w:val="0"/>
+          <w:numId w:val="2"/>
+        </w:numPr>
+        <w:jc w:val="both"/>
+        <w:rPr>
+          <w:sz w:val="28"/>
+        </w:rPr>
+      </w:pPr>
+      <w:r>
+        <w:rPr>
+          <w:sz w:val="28"/>
+        </w:rPr>
+        <w:t xml:space="preserve">Space complexity (number of nodes kept in memory) </w:t>
+      </w:r>
+    </w:p>
+    <w:p>
+      <w:pPr>
+        <w:pStyle w:val="ListParagraph"/>
+        <w:numPr>
+          <w:ilvl w:val="0"/>
+          <w:numId w:val="2"/>
+        </w:numPr>
+        <w:jc w:val="both"/>
+        <w:rPr>
+          <w:sz w:val="28"/>
+        </w:rPr>
+      </w:pPr>
+      <w:r>
+        <w:rPr>
+          <w:sz w:val="28"/>
+        </w:rPr>
+        <w:t>The path used to solve the route planning problem (solution) if there was a solution</w:t>
+      </w:r>
+    </w:p>
+    <w:p>
+      <w:pPr>
+        <w:pStyle w:val="ListParagraph"/>
+        <w:numPr>
+          <w:ilvl w:val="0"/>
+          <w:numId w:val="2"/>
+        </w:numPr>
+        <w:jc w:val="both"/>
+        <w:rPr>
+          <w:sz w:val="28"/>
+        </w:rPr>
+      </w:pPr>
+      <w:r>
+        <w:rPr>
+          <w:sz w:val="28"/>
+        </w:rPr>
+        <w:t>The cumulated number of km of the solution (if any)</w:t>
+      </w:r>
+    </w:p>
+    <w:p>
+      <w:pPr>
+        <w:rPr>
+          <w:i/>
+          <w:sz w:val="36"/>
+        </w:rPr>
+      </w:pPr>
+      <w:r>
+        <w:rPr>
+          <w:i/>
+          <w:sz w:val="36"/>
+        </w:rPr>
+        <w:lastRenderedPageBreak/>
         <w:t>Algorithms</w:t>
       </w:r>
     </w:p>
@@ -882,32 +1156,7 @@
         <w:rPr>
           <w:sz w:val="28"/>
         </w:rPr>
-        <w:t xml:space="preserve">We’re planning to use </w:t>
-      </w:r>
-      <w:r>
-        <w:rPr>
-          <w:sz w:val="28"/>
-        </w:rPr>
-        <w:t>Uniform-cost</w:t>
-      </w:r>
-      <w:r>
-        <w:rPr>
-          <w:sz w:val="28"/>
-        </w:rPr>
-        <w:t xml:space="preserve"> search, Greedy best first search and A* search algorithm with the heuristic function h(n) = the estimated straight-line distance (flying distance) from n to the goal city.</w:t>
-      </w:r>
-    </w:p>
-    <w:p>
-      <w:pPr>
-        <w:rPr>
-          <w:sz w:val="28"/>
-        </w:rPr>
-      </w:pPr>
-      <w:r>
-        <w:rPr>
-          <w:sz w:val="28"/>
-        </w:rPr>
-        <w:t>There’ll also be deep analysis and comparison between the three algorithms and visualization for the solution.</w:t>
+        <w:t>We’re planning to use Uniform-cost search, Greedy best first search and A* search algorithm with the heuristic function h(n) = the estimated straight-line distance (flying distance) from n to the goal city.</w:t>
       </w:r>
     </w:p>
     <w:p>
@@ -1064,9 +1313,95 @@
     </w:lvl>
   </w:abstractNum>
   <w:abstractNum w:abstractNumId="1" w15:restartNumberingAfterBreak="0">
+    <w:nsid w:val="74871E7F"/>
+    <w:multiLevelType w:val="hybridMultilevel"/>
+    <w:tmpl w:val="2D965286"/>
+    <w:lvl w:ilvl="0" w:tplc="04090013">
+      <w:start w:val="1"/>
+      <w:numFmt w:val="upperRoman"/>
+      <w:lvlText w:val="%1."/>
+      <w:lvlJc w:val="right"/>
+      <w:pPr>
+        <w:ind w:left="720" w:hanging="360"/>
+      </w:pPr>
+    </w:lvl>
+    <w:lvl w:ilvl="1" w:tplc="04090019" w:tentative="1">
+      <w:start w:val="1"/>
+      <w:numFmt w:val="lowerLetter"/>
+      <w:lvlText w:val="%2."/>
+      <w:lvlJc w:val="left"/>
+      <w:pPr>
+        <w:ind w:left="1440" w:hanging="360"/>
+      </w:pPr>
+    </w:lvl>
+    <w:lvl w:ilvl="2" w:tplc="0409001B" w:tentative="1">
+      <w:start w:val="1"/>
+      <w:numFmt w:val="lowerRoman"/>
+      <w:lvlText w:val="%3."/>
+      <w:lvlJc w:val="right"/>
+      <w:pPr>
+        <w:ind w:left="2160" w:hanging="180"/>
+      </w:pPr>
+    </w:lvl>
+    <w:lvl w:ilvl="3" w:tplc="0409000F" w:tentative="1">
+      <w:start w:val="1"/>
+      <w:numFmt w:val="decimal"/>
+      <w:lvlText w:val="%4."/>
+      <w:lvlJc w:val="left"/>
+      <w:pPr>
+        <w:ind w:left="2880" w:hanging="360"/>
+      </w:pPr>
+    </w:lvl>
+    <w:lvl w:ilvl="4" w:tplc="04090019" w:tentative="1">
+      <w:start w:val="1"/>
+      <w:numFmt w:val="lowerLetter"/>
+      <w:lvlText w:val="%5."/>
+      <w:lvlJc w:val="left"/>
+      <w:pPr>
+        <w:ind w:left="3600" w:hanging="360"/>
+      </w:pPr>
+    </w:lvl>
+    <w:lvl w:ilvl="5" w:tplc="0409001B" w:tentative="1">
+      <w:start w:val="1"/>
+      <w:numFmt w:val="lowerRoman"/>
+      <w:lvlText w:val="%6."/>
+      <w:lvlJc w:val="right"/>
+      <w:pPr>
+        <w:ind w:left="4320" w:hanging="180"/>
+      </w:pPr>
+    </w:lvl>
+    <w:lvl w:ilvl="6" w:tplc="0409000F" w:tentative="1">
+      <w:start w:val="1"/>
+      <w:numFmt w:val="decimal"/>
+      <w:lvlText w:val="%7."/>
+      <w:lvlJc w:val="left"/>
+      <w:pPr>
+        <w:ind w:left="5040" w:hanging="360"/>
+      </w:pPr>
+    </w:lvl>
+    <w:lvl w:ilvl="7" w:tplc="04090019" w:tentative="1">
+      <w:start w:val="1"/>
+      <w:numFmt w:val="lowerLetter"/>
+      <w:lvlText w:val="%8."/>
+      <w:lvlJc w:val="left"/>
+      <w:pPr>
+        <w:ind w:left="5760" w:hanging="360"/>
+      </w:pPr>
+    </w:lvl>
+    <w:lvl w:ilvl="8" w:tplc="0409001B" w:tentative="1">
+      <w:start w:val="1"/>
+      <w:numFmt w:val="lowerRoman"/>
+      <w:lvlText w:val="%9."/>
+      <w:lvlJc w:val="right"/>
+      <w:pPr>
+        <w:ind w:left="6480" w:hanging="180"/>
+      </w:pPr>
+    </w:lvl>
+  </w:abstractNum>
+  <w:abstractNum w:abstractNumId="2" w15:restartNumberingAfterBreak="0">
     <w:nsid w:val="753967AD"/>
     <w:multiLevelType w:val="hybridMultilevel"/>
-    <w:tmpl w:val="0AD87E66"/>
+    <w:tmpl w:val="3CC6C286"/>
     <w:lvl w:ilvl="0" w:tplc="2C0E6820">
       <w:start w:val="1"/>
       <w:numFmt w:val="upperRoman"/>
@@ -1150,46 +1485,16 @@
     </w:lvl>
   </w:abstractNum>
   <w:num w:numId="1">
-    <w:abstractNumId w:val="1"/>
-    <w:lvlOverride w:ilvl="0">
-      <w:startOverride w:val="1"/>
-    </w:lvlOverride>
-    <w:lvlOverride w:ilvl="1">
-      <w:startOverride w:val="1"/>
-    </w:lvlOverride>
-    <w:lvlOverride w:ilvl="2">
-      <w:startOverride w:val="1"/>
-    </w:lvlOverride>
-    <w:lvlOverride w:ilvl="3">
-      <w:startOverride w:val="1"/>
-    </w:lvlOverride>
-    <w:lvlOverride w:ilvl="4">
-      <w:startOverride w:val="1"/>
-    </w:lvlOverride>
-    <w:lvlOverride w:ilvl="5">
-      <w:startOverride w:val="1"/>
-    </w:lvlOverride>
-    <w:lvlOverride w:ilvl="6">
-      <w:startOverride w:val="1"/>
-    </w:lvlOverride>
-    <w:lvlOverride w:ilvl="7">
-      <w:startOverride w:val="1"/>
-    </w:lvlOverride>
-    <w:lvlOverride w:ilvl="8">
-      <w:startOverride w:val="1"/>
-    </w:lvlOverride>
+    <w:abstractNumId w:val="2"/>
   </w:num>
   <w:num w:numId="2">
     <w:abstractNumId w:val="0"/>
-    <w:lvlOverride w:ilvl="0"/>
-    <w:lvlOverride w:ilvl="1"/>
-    <w:lvlOverride w:ilvl="2"/>
-    <w:lvlOverride w:ilvl="3"/>
-    <w:lvlOverride w:ilvl="4"/>
-    <w:lvlOverride w:ilvl="5"/>
-    <w:lvlOverride w:ilvl="6"/>
-    <w:lvlOverride w:ilvl="7"/>
-    <w:lvlOverride w:ilvl="8"/>
+  </w:num>
+  <w:num w:numId="3">
+    <w:abstractNumId w:val="2"/>
+  </w:num>
+  <w:num w:numId="4">
+    <w:abstractNumId w:val="1"/>
   </w:num>
 </w:numbering>
 </file>
@@ -1592,7 +1897,7 @@
   <w:style w:type="paragraph" w:default="1" w:styleId="Normal">
     <w:name w:val="Normal"/>
     <w:qFormat/>
-    <w:rsid w:val="00BB31AE"/>
+    <w:rsid w:val="000B3F42"/>
     <w:pPr>
       <w:spacing w:line="256" w:lineRule="auto"/>
     </w:pPr>
@@ -1963,4 +2268,16 @@
     </a:ext>
   </a:extLst>
 </a:theme>
+</file>
+
+<file path=customXml/item1.xml><?xml version="1.0" encoding="utf-8"?>
+<b:Sources xmlns:b="http://schemas.openxmlformats.org/officeDocument/2006/bibliography" xmlns="http://schemas.openxmlformats.org/officeDocument/2006/bibliography" SelectedStyle="\APASixthEditionOfficeOnline.xsl" StyleName="APA" Version="6"/>
+</file>
+
+<file path=customXml/itemProps1.xml><?xml version="1.0" encoding="utf-8"?>
+<ds:datastoreItem xmlns:ds="http://schemas.openxmlformats.org/officeDocument/2006/customXml" ds:itemID="{6543A1E2-FBC5-496E-9351-3A5B6229B44A}">
+  <ds:schemaRefs>
+    <ds:schemaRef ds:uri="http://schemas.openxmlformats.org/officeDocument/2006/bibliography"/>
+  </ds:schemaRefs>
+</ds:datastoreItem>
 </file>
</xml_diff>